<commit_message>
edited author info on nuccomp_manuscript
</commit_message>
<xml_diff>
--- a/manuscript/nuccomp_manuscript.docx
+++ b/manuscript/nuccomp_manuscript.docx
@@ -78,69 +78,82 @@
     </w:p>
     <w:p>
       <w:pPr>
-        <w:pStyle w:val="Author"/>
-      </w:pPr>
-      <w:r>
-        <w:t xml:space="preserve">Brian</w:t>
-      </w:r>
-      <w:r>
-        <w:t xml:space="preserve"> </w:t>
-      </w:r>
-      <w:r>
-        <w:t xml:space="preserve">J.</w:t>
-      </w:r>
-      <w:r>
-        <w:t xml:space="preserve"> </w:t>
-      </w:r>
-      <w:r>
-        <w:t xml:space="preserve">Knaus</w:t>
-      </w:r>
-      <w:r>
-        <w:t xml:space="preserve"> </w:t>
-      </w:r>
+        <w:pStyle w:val="FirstParagraph"/>
+      </w:pPr>
+      <w:r>
+        <w:t xml:space="preserve">Brian J. Knaus</w:t>
+      </w:r>
+      <w:r>
+        <w:br/>
+      </w:r>
+      <w:r>
+        <w:t xml:space="preserve">Corresponding author</w:t>
+      </w:r>
+      <w:r>
+        <w:br/>
+      </w:r>
+      <w:hyperlink r:id="rId20">
+        <w:r>
+          <w:rPr>
+            <w:rStyle w:val="InternetLink"/>
+          </w:rPr>
+          <w:t xml:space="preserve">brian.knaus@oregonstate.edu</w:t>
+        </w:r>
+      </w:hyperlink>
+      <w:r>
+        <w:br/>
+      </w:r>
+      <w:r>
+        <w:t xml:space="preserve">Department of Horticulture</w:t>
+      </w:r>
+      <w:r>
+        <w:br/>
+      </w:r>
+      <w:r>
+        <w:t xml:space="preserve">Oregon State University</w:t>
+      </w:r>
+      <w:r>
+        <w:br/>
+      </w:r>
+      <w:r>
+        <w:t xml:space="preserve">4017 Agriculture and Life Sciences Building</w:t>
+      </w:r>
+      <w:r>
+        <w:br/>
+      </w:r>
+      <w:r>
+        <w:t xml:space="preserve">Corvallis, OR 97331</w:t>
+      </w:r>
+    </w:p>
+    <w:p>
+      <w:pPr>
+        <w:pStyle w:val="TextBody"/>
+      </w:pPr>
       <w:r>
         <w:t xml:space="preserve">and</w:t>
       </w:r>
-      <w:r>
-        <w:t xml:space="preserve"> </w:t>
-      </w:r>
-      <w:r>
-        <w:t xml:space="preserve">Kelly</w:t>
-      </w:r>
-      <w:r>
-        <w:t xml:space="preserve"> </w:t>
-      </w:r>
-      <w:r>
-        <w:t xml:space="preserve">J.</w:t>
-      </w:r>
-      <w:r>
-        <w:t xml:space="preserve"> </w:t>
-      </w:r>
-      <w:r>
-        <w:t xml:space="preserve">Vining</w:t>
-      </w:r>
-    </w:p>
-    <w:p>
-      <w:pPr>
-        <w:pStyle w:val="Date"/>
-      </w:pPr>
-      <w:r>
-        <w:t xml:space="preserve">2024,</w:t>
-      </w:r>
-      <w:r>
-        <w:t xml:space="preserve"> </w:t>
-      </w:r>
-      <w:r>
-        <w:t xml:space="preserve">March</w:t>
-      </w:r>
-      <w:r>
-        <w:t xml:space="preserve"> </w:t>
-      </w:r>
-      <w:r>
-        <w:t xml:space="preserve">25</w:t>
-      </w:r>
-    </w:p>
-    <w:bookmarkStart w:id="20" w:name="abstract"/>
+    </w:p>
+    <w:p>
+      <w:pPr>
+        <w:pStyle w:val="TextBody"/>
+      </w:pPr>
+      <w:r>
+        <w:t xml:space="preserve">Kelly J. Vining</w:t>
+      </w:r>
+      <w:r>
+        <w:br/>
+      </w:r>
+      <w:r>
+        <w:t xml:space="preserve">Department of Horticulture</w:t>
+      </w:r>
+      <w:r>
+        <w:br/>
+      </w:r>
+      <w:r>
+        <w:t xml:space="preserve">Oregon State University</w:t>
+      </w:r>
+    </w:p>
+    <w:bookmarkStart w:id="21" w:name="abstract"/>
     <w:p>
       <w:pPr>
         <w:pStyle w:val="Heading2"/>
@@ -213,8 +226,8 @@
         <w:t xml:space="preserve">Keywords: FASTA, FASTQ, genome announcement, nucleotide composition, quality control, sequence length distribution.</w:t>
       </w:r>
     </w:p>
-    <w:bookmarkEnd w:id="20"/>
-    <w:bookmarkStart w:id="21" w:name="introduction"/>
+    <w:bookmarkEnd w:id="21"/>
+    <w:bookmarkStart w:id="22" w:name="introduction"/>
     <w:p>
       <w:pPr>
         <w:pStyle w:val="Heading2"/>
@@ -691,8 +704,8 @@
         <w:t xml:space="preserve">The use of RMarkdown not only provides an example of how to present the data in a visual format, it also provides a working example for how the end user can customize its presentation.</w:t>
       </w:r>
     </w:p>
-    <w:bookmarkEnd w:id="21"/>
-    <w:bookmarkStart w:id="23" w:name="methods"/>
+    <w:bookmarkEnd w:id="22"/>
+    <w:bookmarkStart w:id="24" w:name="methods"/>
     <w:p>
       <w:pPr>
         <w:pStyle w:val="Heading2"/>
@@ -1460,7 +1473,7 @@
       <w:r>
         <w:t xml:space="preserve">genome (</w:t>
       </w:r>
-      <w:hyperlink r:id="rId22">
+      <w:hyperlink r:id="rId23">
         <w:r>
           <w:rPr>
             <w:rStyle w:val="InternetLink"/>
@@ -1600,8 +1613,8 @@
         <w:t xml:space="preserve">.</w:t>
       </w:r>
     </w:p>
-    <w:bookmarkEnd w:id="23"/>
-    <w:bookmarkStart w:id="27" w:name="results"/>
+    <w:bookmarkEnd w:id="24"/>
+    <w:bookmarkStart w:id="28" w:name="results"/>
     <w:p>
       <w:pPr>
         <w:pStyle w:val="Heading2"/>
@@ -1735,18 +1748,18 @@
           <wp:inline>
             <wp:extent cx="4160520" cy="4160520"/>
             <wp:effectExtent b="0" l="0" r="0" t="0"/>
-            <wp:docPr descr="Figure 1. Summary of the yeast S288C assembly (R64-2-1_20150113). Panel A is the distribution of sequence lengths. Panel B presents the distribution for per sequence, nucleotide frequencies. Panel C is an ideogram presenting the lengths (y-axis) of sequences. Each sequence is partitioned into 15 kbp windows for which the width and color were determined by the inverse scaled count of the motif ‘CG’ within each window. Panels D, E, and F summarize the occurrence of IUPAC ambiguous nucleotides (wWsSmMkKrRyY), any nucelotide (nN), and any unexpected nucleotides on a per sequence basis. Panel G presents the relationship between the length of each sequence and it’s G/C content." title="" id="25" name="Picture"/>
+            <wp:docPr descr="Figure 1. Summary of the yeast S288C assembly (R64-2-1_20150113). Panel A is the distribution of sequence lengths. Panel B presents the distribution for per sequence, nucleotide frequencies. Panel C is an ideogram presenting the lengths (y-axis) of sequences. Each sequence is partitioned into 15 kbp windows for which the width and color were determined by the inverse scaled count of the motif ‘CG’ within each window. Panels D, E, and F summarize the occurrence of IUPAC ambiguous nucleotides (wWsSmMkKrRyY), any nucelotide (nN), and any unexpected nucleotides on a per sequence basis. Panel G presents the relationship between the length of each sequence and it’s G/C content." title="" id="26" name="Picture"/>
             <a:graphic>
               <a:graphicData uri="http://schemas.openxmlformats.org/drawingml/2006/picture">
                 <pic:pic>
                   <pic:nvPicPr>
-                    <pic:cNvPr descr="../S288C_reference_sequence_R64-2-1_20150113.png" id="26" name="Picture"/>
+                    <pic:cNvPr descr="../S288C_reference_sequence_R64-2-1_20150113.png" id="27" name="Picture"/>
                     <pic:cNvPicPr>
                       <a:picLocks noChangeArrowheads="1" noChangeAspect="1"/>
                     </pic:cNvPicPr>
                   </pic:nvPicPr>
                   <pic:blipFill>
-                    <a:blip r:embed="rId24"/>
+                    <a:blip r:embed="rId25"/>
                     <a:stretch>
                       <a:fillRect/>
                     </a:stretch>
@@ -1980,8 +1993,8 @@
         <w:t xml:space="preserve">.</w:t>
       </w:r>
     </w:p>
-    <w:bookmarkEnd w:id="27"/>
-    <w:bookmarkStart w:id="28" w:name="discussion"/>
+    <w:bookmarkEnd w:id="28"/>
+    <w:bookmarkStart w:id="29" w:name="discussion"/>
     <w:p>
       <w:pPr>
         <w:pStyle w:val="Heading2"/>
@@ -2184,8 +2197,8 @@
         <w:t xml:space="preserve">And we hope that users searching for a simple and customizable way of summarizing FASTA and FASTQ data will consider nuccomp.</w:t>
       </w:r>
     </w:p>
-    <w:bookmarkEnd w:id="28"/>
-    <w:bookmarkStart w:id="29" w:name="acknowledgements"/>
+    <w:bookmarkEnd w:id="29"/>
+    <w:bookmarkStart w:id="30" w:name="acknowledgements"/>
     <w:p>
       <w:pPr>
         <w:pStyle w:val="Heading2"/>
@@ -2202,8 +2215,8 @@
         <w:t xml:space="preserve">This work was supported by OregonCBD (Independence, Oregon, USA) through a gift to the Oregon State University Foundation.</w:t>
       </w:r>
     </w:p>
-    <w:bookmarkEnd w:id="29"/>
-    <w:bookmarkStart w:id="60" w:name="references"/>
+    <w:bookmarkEnd w:id="30"/>
+    <w:bookmarkStart w:id="61" w:name="references"/>
     <w:p>
       <w:pPr>
         <w:pStyle w:val="Heading2"/>
@@ -2212,8 +2225,8 @@
         <w:t xml:space="preserve">References</w:t>
       </w:r>
     </w:p>
-    <w:bookmarkStart w:id="59" w:name="refs"/>
-    <w:bookmarkStart w:id="31" w:name="ref-allaire_etal2021"/>
+    <w:bookmarkStart w:id="60" w:name="refs"/>
+    <w:bookmarkStart w:id="32" w:name="ref-allaire_etal2021"/>
     <w:p>
       <w:pPr>
         <w:pStyle w:val="Bibliography"/>
@@ -2234,7 +2247,7 @@
       <w:r>
         <w:t xml:space="preserve"> </w:t>
       </w:r>
-      <w:hyperlink r:id="rId30">
+      <w:hyperlink r:id="rId31">
         <w:r>
           <w:rPr>
             <w:rStyle w:val="InternetLink"/>
@@ -2266,7 +2279,7 @@
       <w:r>
         <w:t xml:space="preserve"> </w:t>
       </w:r>
-      <w:hyperlink r:id="rId30">
+      <w:hyperlink r:id="rId31">
         <w:r>
           <w:rPr>
             <w:rStyle w:val="InternetLink"/>
@@ -2278,8 +2291,8 @@
         <w:t xml:space="preserve">, 2021.</w:t>
       </w:r>
     </w:p>
-    <w:bookmarkEnd w:id="31"/>
-    <w:bookmarkStart w:id="33" w:name="ref-andrews2010fastqc"/>
+    <w:bookmarkEnd w:id="32"/>
+    <w:bookmarkStart w:id="34" w:name="ref-andrews2010fastqc"/>
     <w:p>
       <w:pPr>
         <w:pStyle w:val="Bibliography"/>
@@ -2300,7 +2313,7 @@
       <w:r>
         <w:t xml:space="preserve"> </w:t>
       </w:r>
-      <w:hyperlink r:id="rId32">
+      <w:hyperlink r:id="rId33">
         <w:r>
           <w:rPr>
             <w:rStyle w:val="InternetLink"/>
@@ -2316,7 +2329,7 @@
       <w:r>
         <w:t xml:space="preserve"> </w:t>
       </w:r>
-      <w:hyperlink r:id="rId32">
+      <w:hyperlink r:id="rId33">
         <w:r>
           <w:rPr>
             <w:rStyle w:val="InternetLink"/>
@@ -2328,8 +2341,8 @@
         <w:t xml:space="preserve">; Babraham Bioinformatics, Babraham Institute, Cambridge, United Kingdom, 2010.</w:t>
       </w:r>
     </w:p>
-    <w:bookmarkEnd w:id="33"/>
-    <w:bookmarkStart w:id="35" w:name="ref-bolger2014trimmomatic"/>
+    <w:bookmarkEnd w:id="34"/>
+    <w:bookmarkStart w:id="36" w:name="ref-bolger2014trimmomatic"/>
     <w:p>
       <w:pPr>
         <w:pStyle w:val="Bibliography"/>
@@ -2340,7 +2353,7 @@
       <w:r>
         <w:t xml:space="preserve"> </w:t>
       </w:r>
-      <w:hyperlink r:id="rId34">
+      <w:hyperlink r:id="rId35">
         <w:r>
           <w:rPr>
             <w:rStyle w:val="InternetLink"/>
@@ -2378,8 +2391,8 @@
         <w:t xml:space="preserve">:2114–20.</w:t>
       </w:r>
     </w:p>
-    <w:bookmarkEnd w:id="35"/>
-    <w:bookmarkStart w:id="37" w:name="ref-cock2009biopython"/>
+    <w:bookmarkEnd w:id="36"/>
+    <w:bookmarkStart w:id="38" w:name="ref-cock2009biopython"/>
     <w:p>
       <w:pPr>
         <w:pStyle w:val="Bibliography"/>
@@ -2400,7 +2413,7 @@
       <w:r>
         <w:t xml:space="preserve"> </w:t>
       </w:r>
-      <w:hyperlink r:id="rId36">
+      <w:hyperlink r:id="rId37">
         <w:r>
           <w:rPr>
             <w:rStyle w:val="InternetLink"/>
@@ -2438,8 +2451,8 @@
         <w:t xml:space="preserve">:1422–3.</w:t>
       </w:r>
     </w:p>
-    <w:bookmarkEnd w:id="37"/>
-    <w:bookmarkStart w:id="39" w:name="ref-cock2010sanger"/>
+    <w:bookmarkEnd w:id="38"/>
+    <w:bookmarkStart w:id="40" w:name="ref-cock2010sanger"/>
     <w:p>
       <w:pPr>
         <w:pStyle w:val="Bibliography"/>
@@ -2460,7 +2473,7 @@
       <w:r>
         <w:t xml:space="preserve"> </w:t>
       </w:r>
-      <w:hyperlink r:id="rId38">
+      <w:hyperlink r:id="rId39">
         <w:r>
           <w:rPr>
             <w:rStyle w:val="InternetLink"/>
@@ -2546,8 +2559,8 @@
         <w:t xml:space="preserve">:1767–71.</w:t>
       </w:r>
     </w:p>
-    <w:bookmarkEnd w:id="39"/>
-    <w:bookmarkStart w:id="40" w:name="ref-engel2014reference"/>
+    <w:bookmarkEnd w:id="40"/>
+    <w:bookmarkStart w:id="41" w:name="ref-engel2014reference"/>
     <w:p>
       <w:pPr>
         <w:pStyle w:val="Bibliography"/>
@@ -2604,8 +2617,8 @@
         <w:t xml:space="preserve">:389–98.</w:t>
       </w:r>
     </w:p>
-    <w:bookmarkEnd w:id="40"/>
-    <w:bookmarkStart w:id="42" w:name="ref-gurevich2013quast"/>
+    <w:bookmarkEnd w:id="41"/>
+    <w:bookmarkStart w:id="43" w:name="ref-gurevich2013quast"/>
     <w:p>
       <w:pPr>
         <w:pStyle w:val="Bibliography"/>
@@ -2626,7 +2639,7 @@
       <w:r>
         <w:t xml:space="preserve"> </w:t>
       </w:r>
-      <w:hyperlink r:id="rId41">
+      <w:hyperlink r:id="rId42">
         <w:r>
           <w:rPr>
             <w:rStyle w:val="InternetLink"/>
@@ -2664,8 +2677,8 @@
         <w:t xml:space="preserve">:1072–5.</w:t>
       </w:r>
     </w:p>
-    <w:bookmarkEnd w:id="42"/>
-    <w:bookmarkStart w:id="44" w:name="ref-ggpubr"/>
+    <w:bookmarkEnd w:id="43"/>
+    <w:bookmarkStart w:id="45" w:name="ref-ggpubr"/>
     <w:p>
       <w:pPr>
         <w:pStyle w:val="Bibliography"/>
@@ -2676,7 +2689,7 @@
       <w:r>
         <w:t xml:space="preserve"> </w:t>
       </w:r>
-      <w:hyperlink r:id="rId43">
+      <w:hyperlink r:id="rId44">
         <w:r>
           <w:rPr>
             <w:rStyle w:val="InternetLink"/>
@@ -2690,8 +2703,8 @@
         <w:t xml:space="preserve">., 2020.</w:t>
       </w:r>
     </w:p>
-    <w:bookmarkEnd w:id="44"/>
-    <w:bookmarkStart w:id="46" w:name="ref-knausb2023"/>
+    <w:bookmarkEnd w:id="45"/>
+    <w:bookmarkStart w:id="47" w:name="ref-knausb2023"/>
     <w:p>
       <w:pPr>
         <w:pStyle w:val="Bibliography"/>
@@ -2715,7 +2728,7 @@
       <w:r>
         <w:t xml:space="preserve"> </w:t>
       </w:r>
-      <w:hyperlink r:id="rId45">
+      <w:hyperlink r:id="rId46">
         <w:r>
           <w:rPr>
             <w:rStyle w:val="InternetLink"/>
@@ -2727,8 +2740,8 @@
         <w:t xml:space="preserve">; GitHub, 2023.</w:t>
       </w:r>
     </w:p>
-    <w:bookmarkEnd w:id="46"/>
-    <w:bookmarkStart w:id="48" w:name="ref-laetsch2017blobtools"/>
+    <w:bookmarkEnd w:id="47"/>
+    <w:bookmarkStart w:id="49" w:name="ref-laetsch2017blobtools"/>
     <w:p>
       <w:pPr>
         <w:pStyle w:val="Bibliography"/>
@@ -2739,7 +2752,7 @@
       <w:r>
         <w:t xml:space="preserve"> </w:t>
       </w:r>
-      <w:hyperlink r:id="rId47">
+      <w:hyperlink r:id="rId48">
         <w:r>
           <w:rPr>
             <w:rStyle w:val="InternetLink"/>
@@ -2777,8 +2790,8 @@
         <w:t xml:space="preserve">:1287.</w:t>
       </w:r>
     </w:p>
-    <w:bookmarkEnd w:id="48"/>
-    <w:bookmarkStart w:id="50" w:name="ref-R"/>
+    <w:bookmarkEnd w:id="49"/>
+    <w:bookmarkStart w:id="51" w:name="ref-R"/>
     <w:p>
       <w:pPr>
         <w:pStyle w:val="Bibliography"/>
@@ -2789,7 +2802,7 @@
       <w:r>
         <w:t xml:space="preserve"> </w:t>
       </w:r>
-      <w:hyperlink r:id="rId49">
+      <w:hyperlink r:id="rId50">
         <w:r>
           <w:rPr>
             <w:rStyle w:val="InternetLink"/>
@@ -2803,8 +2816,8 @@
         <w:t xml:space="preserve">. Vienna, Austria: R Foundation for Statistical Computing, 2020.</w:t>
       </w:r>
     </w:p>
-    <w:bookmarkEnd w:id="50"/>
-    <w:bookmarkStart w:id="52" w:name="ref-hts-specs"/>
+    <w:bookmarkEnd w:id="51"/>
+    <w:bookmarkStart w:id="53" w:name="ref-hts-specs"/>
     <w:p>
       <w:pPr>
         <w:pStyle w:val="Bibliography"/>
@@ -2828,7 +2841,7 @@
       <w:r>
         <w:t xml:space="preserve"> </w:t>
       </w:r>
-      <w:hyperlink r:id="rId51">
+      <w:hyperlink r:id="rId52">
         <w:r>
           <w:rPr>
             <w:rStyle w:val="InternetLink"/>
@@ -2840,8 +2853,8 @@
         <w:t xml:space="preserve">; GitHub, 2024.</w:t>
       </w:r>
     </w:p>
-    <w:bookmarkEnd w:id="52"/>
-    <w:bookmarkStart w:id="54" w:name="ref-simao2015busco"/>
+    <w:bookmarkEnd w:id="53"/>
+    <w:bookmarkStart w:id="55" w:name="ref-simao2015busco"/>
     <w:p>
       <w:pPr>
         <w:pStyle w:val="Bibliography"/>
@@ -2862,7 +2875,7 @@
       <w:r>
         <w:t xml:space="preserve"> </w:t>
       </w:r>
-      <w:hyperlink r:id="rId53">
+      <w:hyperlink r:id="rId54">
         <w:r>
           <w:rPr>
             <w:rStyle w:val="InternetLink"/>
@@ -2900,8 +2913,8 @@
         <w:t xml:space="preserve">:3210–2.</w:t>
       </w:r>
     </w:p>
-    <w:bookmarkEnd w:id="54"/>
-    <w:bookmarkStart w:id="56" w:name="ref-ggplot2"/>
+    <w:bookmarkEnd w:id="55"/>
+    <w:bookmarkStart w:id="57" w:name="ref-ggplot2"/>
     <w:p>
       <w:pPr>
         <w:pStyle w:val="Bibliography"/>
@@ -2912,7 +2925,7 @@
       <w:r>
         <w:t xml:space="preserve"> </w:t>
       </w:r>
-      <w:hyperlink r:id="rId55">
+      <w:hyperlink r:id="rId56">
         <w:r>
           <w:rPr>
             <w:rStyle w:val="InternetLink"/>
@@ -2926,8 +2939,8 @@
         <w:t xml:space="preserve">. Springer-Verlag New York, 2016.</w:t>
       </w:r>
     </w:p>
-    <w:bookmarkEnd w:id="56"/>
-    <w:bookmarkStart w:id="58" w:name="ref-rmarkdown"/>
+    <w:bookmarkEnd w:id="57"/>
+    <w:bookmarkStart w:id="59" w:name="ref-rmarkdown"/>
     <w:p>
       <w:pPr>
         <w:pStyle w:val="Bibliography"/>
@@ -2938,7 +2951,7 @@
       <w:r>
         <w:t xml:space="preserve"> </w:t>
       </w:r>
-      <w:hyperlink r:id="rId57">
+      <w:hyperlink r:id="rId58">
         <w:r>
           <w:rPr>
             <w:rStyle w:val="InternetLink"/>
@@ -2952,9 +2965,9 @@
         <w:t xml:space="preserve">. Boca Raton, Florida: Chapman; Hall/CRC, 2018.</w:t>
       </w:r>
     </w:p>
-    <w:bookmarkEnd w:id="58"/>
     <w:bookmarkEnd w:id="59"/>
     <w:bookmarkEnd w:id="60"/>
+    <w:bookmarkEnd w:id="61"/>
     <w:sectPr>
       <w:type w:val="nextPage"/>
       <w:pgSz w:h="15840" w:w="12240"/>

</xml_diff>